<commit_message>
test whether chgs made
</commit_message>
<xml_diff>
--- a/REVISION UPDATING/NOTES during revision/for Suki GREEN folder on 1drive/diana's work log.docx
+++ b/REVISION UPDATING/NOTES during revision/for Suki GREEN folder on 1drive/diana's work log.docx
@@ -17,6 +17,85 @@
         <w:t>diana's work log</w:t>
       </w:r>
     </w:p>
+    <w:p>
+      <w:pPr>
+        <w:rPr>
+          <w:b/>
+          <w:bCs/>
+        </w:rPr>
+      </w:pPr>
+      <w:r>
+        <w:rPr>
+          <w:b/>
+          <w:bCs/>
+        </w:rPr>
+        <w:t>11/11/2024</w:t>
+      </w:r>
+    </w:p>
+    <w:p>
+      <w:r>
+        <w:t>Can you change the photo cover on this CantoVario video (I look like I’m about to cry :)</w:t>
+      </w:r>
+    </w:p>
+    <w:p>
+      <w:r>
+        <w:drawing>
+          <wp:inline distT="0" distB="0" distL="0" distR="0" wp14:anchorId="68DB8730" wp14:editId="1B35CD4D">
+            <wp:extent cx="2939415" cy="1662409"/>
+            <wp:effectExtent l="0" t="0" r="0" b="0"/>
+            <wp:docPr id="951031740" name="Picture 1"/>
+            <wp:cNvGraphicFramePr>
+              <a:graphicFrameLocks xmlns:a="http://schemas.openxmlformats.org/drawingml/2006/main" noChangeAspect="1"/>
+            </wp:cNvGraphicFramePr>
+            <a:graphic xmlns:a="http://schemas.openxmlformats.org/drawingml/2006/main">
+              <a:graphicData uri="http://schemas.openxmlformats.org/drawingml/2006/picture">
+                <pic:pic xmlns:pic="http://schemas.openxmlformats.org/drawingml/2006/picture">
+                  <pic:nvPicPr>
+                    <pic:cNvPr id="951031740" name=""/>
+                    <pic:cNvPicPr/>
+                  </pic:nvPicPr>
+                  <pic:blipFill>
+                    <a:blip r:embed="rId5"/>
+                    <a:stretch>
+                      <a:fillRect/>
+                    </a:stretch>
+                  </pic:blipFill>
+                  <pic:spPr>
+                    <a:xfrm>
+                      <a:off x="0" y="0"/>
+                      <a:ext cx="2947230" cy="1666829"/>
+                    </a:xfrm>
+                    <a:prstGeom prst="rect">
+                      <a:avLst/>
+                    </a:prstGeom>
+                  </pic:spPr>
+                </pic:pic>
+              </a:graphicData>
+            </a:graphic>
+          </wp:inline>
+        </w:drawing>
+      </w:r>
+    </w:p>
+    <w:p>
+      <w:r>
+        <w:t xml:space="preserve">How do I get a long dash in the html code, i.e.,  </w:t>
+      </w:r>
+      <w:r>
+        <w:t>—</w:t>
+      </w:r>
+      <w:r>
+        <w:t xml:space="preserve"> , as in … </w:t>
+      </w:r>
+      <w:r>
+        <w:t xml:space="preserve">engineering—by </w:t>
+      </w:r>
+      <w:r>
+        <w:t>…</w:t>
+      </w:r>
+    </w:p>
+    <w:p/>
+    <w:p/>
+    <w:p/>
     <w:p>
       <w:pPr>
         <w:rPr>
@@ -81,7 +160,7 @@
                     <pic:cNvPicPr/>
                   </pic:nvPicPr>
                   <pic:blipFill>
-                    <a:blip r:embed="rId5"/>
+                    <a:blip r:embed="rId6"/>
                     <a:stretch>
                       <a:fillRect/>
                     </a:stretch>
@@ -123,7 +202,7 @@
                     <pic:cNvPicPr/>
                   </pic:nvPicPr>
                   <pic:blipFill>
-                    <a:blip r:embed="rId6"/>
+                    <a:blip r:embed="rId7"/>
                     <a:stretch>
                       <a:fillRect/>
                     </a:stretch>
@@ -165,7 +244,7 @@
                     <pic:cNvPicPr/>
                   </pic:nvPicPr>
                   <pic:blipFill>
-                    <a:blip r:embed="rId7"/>
+                    <a:blip r:embed="rId8"/>
                     <a:stretch>
                       <a:fillRect/>
                     </a:stretch>
@@ -191,6 +270,7 @@
         <w:rPr>
           <w:color w:val="FF0000"/>
         </w:rPr>
+        <w:lastRenderedPageBreak/>
         <w:t>Glitch</w:t>
       </w:r>
       <w:r>
@@ -208,7 +288,7 @@
       <w:r>
         <w:t>The scores for all these performances can be found </w:t>
       </w:r>
-      <w:hyperlink r:id="rId8" w:tgtFrame="_blank" w:history="1">
+      <w:hyperlink r:id="rId9" w:tgtFrame="_blank" w:history="1">
         <w:r>
           <w:rPr>
             <w:rStyle w:val="Hyperlink"/>
@@ -285,7 +365,7 @@
       <w:r>
         <w:t>:  when hit the link “</w:t>
       </w:r>
-      <w:hyperlink r:id="rId9" w:tgtFrame="_blank" w:history="1">
+      <w:hyperlink r:id="rId10" w:tgtFrame="_blank" w:history="1">
         <w:r>
           <w:rPr>
             <w:rStyle w:val="Hyperlink"/>
@@ -362,7 +442,7 @@
       <w:r>
         <w:t>(The specific re-orchestrations mentioned below are elaborated further in </w:t>
       </w:r>
-      <w:hyperlink r:id="rId10" w:tgtFrame="_blank" w:history="1">
+      <w:hyperlink r:id="rId11" w:tgtFrame="_blank" w:history="1">
         <w:r>
           <w:rPr>
             <w:rStyle w:val="Hyperlink"/>
@@ -408,7 +488,6 @@
         <w:rPr>
           <w:color w:val="FF0000"/>
         </w:rPr>
-        <w:lastRenderedPageBreak/>
         <w:t>Glitch</w:t>
       </w:r>
       <w:r>
@@ -417,7 +496,7 @@
       <w:r>
         <w:t xml:space="preserve"> when hit the link “</w:t>
       </w:r>
-      <w:hyperlink r:id="rId11" w:tgtFrame="_blank" w:history="1">
+      <w:hyperlink r:id="rId12" w:tgtFrame="_blank" w:history="1">
         <w:r>
           <w:rPr>
             <w:rStyle w:val="Hyperlink"/>
@@ -475,28 +554,13 @@
         <w:t xml:space="preserve">Pls also add to ‘Scores’ under music-subpages: </w:t>
       </w:r>
       <w:r>
-        <w:t xml:space="preserve"> </w:t>
-      </w:r>
-      <w:r>
-        <w:t>B</w:t>
+        <w:t xml:space="preserve"> B</w:t>
       </w:r>
       <w:r>
         <w:rPr>
           <w:color w:val="3A7C22" w:themeColor="accent6" w:themeShade="BF"/>
         </w:rPr>
-        <w:t>inder III-G dd works-Scores</w:t>
-      </w:r>
-      <w:r>
-        <w:rPr>
-          <w:color w:val="3A7C22" w:themeColor="accent6" w:themeShade="BF"/>
-        </w:rPr>
-        <w:t xml:space="preserve">, </w:t>
-      </w:r>
-      <w:r>
-        <w:rPr>
-          <w:color w:val="3A7C22" w:themeColor="accent6" w:themeShade="BF"/>
-        </w:rPr>
-        <w:t>8 Sample Orchestral Arrangements-SCORES</w:t>
+        <w:t>inder III-G dd works-Scores, 8 Sample Orchestral Arrangements-SCORES</w:t>
       </w:r>
       <w:r>
         <w:t xml:space="preserve"> in </w:t>
@@ -657,6 +721,7 @@
         <w:rPr>
           <w:highlight w:val="yellow"/>
         </w:rPr>
+        <w:lastRenderedPageBreak/>
         <w:t>?’s for Suki:</w:t>
       </w:r>
       <w:r>
@@ -690,7 +755,7 @@
                     <pic:cNvPicPr/>
                   </pic:nvPicPr>
                   <pic:blipFill>
-                    <a:blip r:embed="rId12"/>
+                    <a:blip r:embed="rId13"/>
                     <a:stretch>
                       <a:fillRect/>
                     </a:stretch>
@@ -737,7 +802,7 @@
                     <pic:cNvPicPr/>
                   </pic:nvPicPr>
                   <pic:blipFill>
-                    <a:blip r:embed="rId13"/>
+                    <a:blip r:embed="rId14"/>
                     <a:stretch>
                       <a:fillRect/>
                     </a:stretch>
@@ -1581,7 +1646,6 @@
   <w:style w:type="character" w:default="1" w:styleId="DefaultParagraphFont">
     <w:name w:val="Default Paragraph Font"/>
     <w:uiPriority w:val="1"/>
-    <w:semiHidden/>
     <w:unhideWhenUsed/>
   </w:style>
   <w:style w:type="table" w:default="1" w:styleId="TableNormal">

</xml_diff>

<commit_message>
cantovario.html finished, under mus+eng
</commit_message>
<xml_diff>
--- a/REVISION UPDATING/NOTES during revision/for Suki GREEN folder on 1drive/diana's work log.docx
+++ b/REVISION UPDATING/NOTES during revision/for Suki GREEN folder on 1drive/diana's work log.docx
@@ -78,6 +78,88 @@
     </w:p>
     <w:p>
       <w:r>
+        <w:drawing>
+          <wp:anchor distT="0" distB="0" distL="114300" distR="114300" simplePos="0" relativeHeight="251660288" behindDoc="1" locked="0" layoutInCell="1" allowOverlap="1" wp14:anchorId="0151C53F" wp14:editId="3908A614">
+            <wp:simplePos x="0" y="0"/>
+            <wp:positionH relativeFrom="margin">
+              <wp:align>left</wp:align>
+            </wp:positionH>
+            <wp:positionV relativeFrom="paragraph">
+              <wp:posOffset>0</wp:posOffset>
+            </wp:positionV>
+            <wp:extent cx="1167765" cy="1323340"/>
+            <wp:effectExtent l="0" t="0" r="0" b="0"/>
+            <wp:wrapTight wrapText="bothSides">
+              <wp:wrapPolygon edited="0">
+                <wp:start x="0" y="0"/>
+                <wp:lineTo x="0" y="21144"/>
+                <wp:lineTo x="21142" y="21144"/>
+                <wp:lineTo x="21142" y="0"/>
+                <wp:lineTo x="0" y="0"/>
+              </wp:wrapPolygon>
+            </wp:wrapTight>
+            <wp:docPr id="1140292574" name="Picture 1"/>
+            <wp:cNvGraphicFramePr>
+              <a:graphicFrameLocks xmlns:a="http://schemas.openxmlformats.org/drawingml/2006/main" noChangeAspect="1"/>
+            </wp:cNvGraphicFramePr>
+            <a:graphic xmlns:a="http://schemas.openxmlformats.org/drawingml/2006/main">
+              <a:graphicData uri="http://schemas.openxmlformats.org/drawingml/2006/picture">
+                <pic:pic xmlns:pic="http://schemas.openxmlformats.org/drawingml/2006/picture">
+                  <pic:nvPicPr>
+                    <pic:cNvPr id="448269396" name=""/>
+                    <pic:cNvPicPr/>
+                  </pic:nvPicPr>
+                  <pic:blipFill>
+                    <a:blip r:embed="rId6" cstate="print">
+                      <a:extLst>
+                        <a:ext uri="{28A0092B-C50C-407E-A947-70E740481C1C}">
+                          <a14:useLocalDpi xmlns:a14="http://schemas.microsoft.com/office/drawing/2010/main" val="0"/>
+                        </a:ext>
+                      </a:extLst>
+                    </a:blip>
+                    <a:stretch>
+                      <a:fillRect/>
+                    </a:stretch>
+                  </pic:blipFill>
+                  <pic:spPr>
+                    <a:xfrm>
+                      <a:off x="0" y="0"/>
+                      <a:ext cx="1167765" cy="1323340"/>
+                    </a:xfrm>
+                    <a:prstGeom prst="rect">
+                      <a:avLst/>
+                    </a:prstGeom>
+                  </pic:spPr>
+                </pic:pic>
+              </a:graphicData>
+            </a:graphic>
+          </wp:anchor>
+        </w:drawing>
+      </w:r>
+      <w:r>
+        <w:t xml:space="preserve">Can you make a better cover photo for this video? </w:t>
+      </w:r>
+    </w:p>
+    <w:p/>
+    <w:p>
+      <w:pPr>
+        <w:rPr>
+          <w:b/>
+          <w:bCs/>
+        </w:rPr>
+      </w:pPr>
+    </w:p>
+    <w:p>
+      <w:pPr>
+        <w:rPr>
+          <w:b/>
+          <w:bCs/>
+        </w:rPr>
+      </w:pPr>
+    </w:p>
+    <w:p/>
+    <w:p>
+      <w:r>
         <w:t xml:space="preserve">How do I get a long dash in the html code, i.e.,  </w:t>
       </w:r>
       <w:r>
@@ -91,6 +173,287 @@
       </w:r>
       <w:r>
         <w:t>…</w:t>
+      </w:r>
+    </w:p>
+    <w:p>
+      <w:r>
+        <w:rPr>
+          <w:b/>
+          <w:bCs/>
+        </w:rPr>
+        <w:t xml:space="preserve">This pb no longer an issue:  </w:t>
+      </w:r>
+      <w:r>
+        <w:t>Pls wrap the text around or below the video so it doesn’t take up inordinate space as a long, narrow column of text:</w:t>
+      </w:r>
+    </w:p>
+    <w:p>
+      <w:r>
+        <w:drawing>
+          <wp:inline distT="0" distB="0" distL="0" distR="0" wp14:anchorId="05C2C764" wp14:editId="7E6152EF">
+            <wp:extent cx="2171700" cy="2149890"/>
+            <wp:effectExtent l="0" t="0" r="0" b="3175"/>
+            <wp:docPr id="891955811" name="Picture 1"/>
+            <wp:cNvGraphicFramePr>
+              <a:graphicFrameLocks xmlns:a="http://schemas.openxmlformats.org/drawingml/2006/main" noChangeAspect="1"/>
+            </wp:cNvGraphicFramePr>
+            <a:graphic xmlns:a="http://schemas.openxmlformats.org/drawingml/2006/main">
+              <a:graphicData uri="http://schemas.openxmlformats.org/drawingml/2006/picture">
+                <pic:pic xmlns:pic="http://schemas.openxmlformats.org/drawingml/2006/picture">
+                  <pic:nvPicPr>
+                    <pic:cNvPr id="891955811" name=""/>
+                    <pic:cNvPicPr/>
+                  </pic:nvPicPr>
+                  <pic:blipFill>
+                    <a:blip r:embed="rId7"/>
+                    <a:stretch>
+                      <a:fillRect/>
+                    </a:stretch>
+                  </pic:blipFill>
+                  <pic:spPr>
+                    <a:xfrm>
+                      <a:off x="0" y="0"/>
+                      <a:ext cx="2173734" cy="2151903"/>
+                    </a:xfrm>
+                    <a:prstGeom prst="rect">
+                      <a:avLst/>
+                    </a:prstGeom>
+                  </pic:spPr>
+                </pic:pic>
+              </a:graphicData>
+            </a:graphic>
+          </wp:inline>
+        </w:drawing>
+      </w:r>
+    </w:p>
+    <w:p>
+      <w:r>
+        <w:t>--</w:t>
+      </w:r>
+    </w:p>
+    <w:p>
+      <w:r>
+        <w:rPr>
+          <w:b/>
+          <w:bCs/>
+        </w:rPr>
+        <w:t xml:space="preserve">This pb no longer an issue:  </w:t>
+      </w:r>
+      <w:r>
+        <w:t>I commented out the html code for “</w:t>
+      </w:r>
+      <w:r>
+        <w:rPr>
+          <w:rFonts w:ascii="Segoe UI" w:hAnsi="Segoe UI" w:cs="Segoe UI"/>
+          <w:color w:val="212529"/>
+          <w:shd w:val="clear" w:color="auto" w:fill="FFFFFF"/>
+        </w:rPr>
+        <w:t>Read the full NSF grant </w:t>
+      </w:r>
+      <w:hyperlink r:id="rId8" w:tgtFrame="_blank" w:history="1">
+        <w:r>
+          <w:rPr>
+            <w:rFonts w:ascii="Segoe UI" w:hAnsi="Segoe UI" w:cs="Segoe UI"/>
+            <w:color w:val="0000FF"/>
+            <w:u w:val="single"/>
+            <w:shd w:val="clear" w:color="auto" w:fill="FFFFFF"/>
+          </w:rPr>
+          <w:t>“I-Corps: Harnessing Chaotic System Variability.”</w:t>
+        </w:r>
+      </w:hyperlink>
+      <w:r>
+        <w:t>”  as shown below, but the text+link doesn’t disappear:</w:t>
+      </w:r>
+      <w:r>
+        <w:rPr>
+          <w:rFonts w:ascii="Consolas" w:eastAsia="Times New Roman" w:hAnsi="Consolas" w:cs="Times New Roman"/>
+          <w:color w:val="008000"/>
+          <w:kern w:val="0"/>
+          <w:sz w:val="21"/>
+          <w:szCs w:val="21"/>
+          <w14:ligatures w14:val="none"/>
+        </w:rPr>
+        <w:t>&lt;!-- &lt;p&gt;Read the full NSF grant &lt;a href="../docs/supplementary-materials/music-eng-supplementary/cantovario/A-IV-H-3-nsf-grant.pdf" target="_blank"&gt;“I-</w:t>
+      </w:r>
+      <w:r>
+        <w:rPr>
+          <w:rFonts w:ascii="Consolas" w:eastAsia="Times New Roman" w:hAnsi="Consolas" w:cs="Times New Roman"/>
+          <w:color w:val="008000"/>
+          <w:kern w:val="0"/>
+          <w:sz w:val="21"/>
+          <w:szCs w:val="21"/>
+          <w14:ligatures w14:val="none"/>
+        </w:rPr>
+        <w:lastRenderedPageBreak/>
+        <w:t>Corps:  Harnessing Chaotic System Variability.”&lt;/a&gt;&lt;/p&gt; --&gt;</w:t>
+      </w:r>
+      <w:r>
+        <w:rPr>
+          <w:rFonts w:ascii="Consolas" w:eastAsia="Times New Roman" w:hAnsi="Consolas" w:cs="Times New Roman"/>
+          <w:color w:val="008000"/>
+          <w:kern w:val="0"/>
+          <w:sz w:val="21"/>
+          <w:szCs w:val="21"/>
+          <w14:ligatures w14:val="none"/>
+        </w:rPr>
+        <w:t xml:space="preserve">  </w:t>
+      </w:r>
+      <w:r>
+        <w:rPr>
+          <w:rFonts w:ascii="Consolas" w:eastAsia="Times New Roman" w:hAnsi="Consolas" w:cs="Times New Roman"/>
+          <w:b/>
+          <w:bCs/>
+          <w:color w:val="008000"/>
+          <w:kern w:val="0"/>
+          <w:sz w:val="21"/>
+          <w:szCs w:val="21"/>
+          <w14:ligatures w14:val="none"/>
+        </w:rPr>
+        <w:t>It does now, after I rebooted everything, due to GO LIVE problem.</w:t>
+      </w:r>
+    </w:p>
+    <w:p>
+      <w:pPr>
+        <w:rPr>
+          <w:b/>
+          <w:bCs/>
+        </w:rPr>
+      </w:pPr>
+      <w:r>
+        <w:rPr>
+          <w:b/>
+          <w:bCs/>
+        </w:rPr>
+        <w:t xml:space="preserve">GO LIVE pb:  </w:t>
+      </w:r>
+      <w:r>
+        <w:rPr>
+          <w:b/>
+          <w:bCs/>
+        </w:rPr>
+        <w:t>I noticed that my text changes were not being reflected in the bootstrap site, even tho I had selected GO LIVE on the Visual Code window.  To test further, I pushed the chgs to the site, and still nothing registered on the bootstrap site.  So closed all windows and started again.  Opened in Diana google acct and saw the changes have occurred.</w:t>
+      </w:r>
+    </w:p>
+    <w:p>
+      <w:pPr>
+        <w:rPr>
+          <w:b/>
+          <w:bCs/>
+        </w:rPr>
+      </w:pPr>
+      <w:r>
+        <w:rPr>
+          <w:b/>
+          <w:bCs/>
+        </w:rPr>
+        <w:t>Everything working as expected now!</w:t>
+      </w:r>
+    </w:p>
+    <w:p>
+      <w:pPr>
+        <w:rPr>
+          <w:b/>
+          <w:bCs/>
+        </w:rPr>
+      </w:pPr>
+      <w:r>
+        <w:rPr>
+          <w:b/>
+          <w:bCs/>
+        </w:rPr>
+        <w:t>--</w:t>
+      </w:r>
+    </w:p>
+    <w:p>
+      <w:r>
+        <w:rPr>
+          <w:noProof/>
+        </w:rPr>
+        <w:drawing>
+          <wp:anchor distT="0" distB="0" distL="114300" distR="114300" simplePos="0" relativeHeight="251662336" behindDoc="0" locked="0" layoutInCell="1" allowOverlap="1" wp14:anchorId="62EC5FDC" wp14:editId="6DFB0E22">
+            <wp:simplePos x="0" y="0"/>
+            <wp:positionH relativeFrom="margin">
+              <wp:posOffset>678180</wp:posOffset>
+            </wp:positionH>
+            <wp:positionV relativeFrom="page">
+              <wp:posOffset>2987675</wp:posOffset>
+            </wp:positionV>
+            <wp:extent cx="1740535" cy="2230120"/>
+            <wp:effectExtent l="0" t="0" r="0" b="0"/>
+            <wp:wrapSquare wrapText="bothSides"/>
+            <wp:docPr id="21" name="Picture 21"/>
+            <wp:cNvGraphicFramePr>
+              <a:graphicFrameLocks xmlns:a="http://schemas.openxmlformats.org/drawingml/2006/main" noChangeAspect="1"/>
+            </wp:cNvGraphicFramePr>
+            <a:graphic xmlns:a="http://schemas.openxmlformats.org/drawingml/2006/main">
+              <a:graphicData uri="http://schemas.openxmlformats.org/drawingml/2006/picture">
+                <pic:pic xmlns:pic="http://schemas.openxmlformats.org/drawingml/2006/picture">
+                  <pic:nvPicPr>
+                    <pic:cNvPr id="1" name=""/>
+                    <pic:cNvPicPr/>
+                  </pic:nvPicPr>
+                  <pic:blipFill rotWithShape="1">
+                    <a:blip r:embed="rId9" cstate="print">
+                      <a:extLst>
+                        <a:ext uri="{28A0092B-C50C-407E-A947-70E740481C1C}">
+                          <a14:useLocalDpi xmlns:a14="http://schemas.microsoft.com/office/drawing/2010/main" val="0"/>
+                        </a:ext>
+                      </a:extLst>
+                    </a:blip>
+                    <a:srcRect t="1272"/>
+                    <a:stretch/>
+                  </pic:blipFill>
+                  <pic:spPr bwMode="auto">
+                    <a:xfrm>
+                      <a:off x="0" y="0"/>
+                      <a:ext cx="1740535" cy="2230120"/>
+                    </a:xfrm>
+                    <a:prstGeom prst="rect">
+                      <a:avLst/>
+                    </a:prstGeom>
+                    <a:ln>
+                      <a:noFill/>
+                    </a:ln>
+                    <a:extLst>
+                      <a:ext uri="{53640926-AAD7-44D8-BBD7-CCE9431645EC}">
+                        <a14:shadowObscured xmlns:a14="http://schemas.microsoft.com/office/drawing/2010/main"/>
+                      </a:ext>
+                    </a:extLst>
+                  </pic:spPr>
+                </pic:pic>
+              </a:graphicData>
+            </a:graphic>
+            <wp14:sizeRelH relativeFrom="page">
+              <wp14:pctWidth>0</wp14:pctWidth>
+            </wp14:sizeRelH>
+            <wp14:sizeRelV relativeFrom="page">
+              <wp14:pctHeight>0</wp14:pctHeight>
+            </wp14:sizeRelV>
+          </wp:anchor>
+        </w:drawing>
+      </w:r>
+      <w:r>
+        <w:t xml:space="preserve">Where is this:  </w:t>
+      </w:r>
+      <w:r>
+        <w:rPr>
+          <w:b/>
+          <w:bCs/>
+        </w:rPr>
+        <w:t>Figure 14: Poster for the 2014 MIT VMS Demo Day</w:t>
+      </w:r>
+      <w:r>
+        <w:rPr>
+          <w:b/>
+          <w:bCs/>
+        </w:rPr>
+        <w:t xml:space="preserve">  </w:t>
+      </w:r>
+      <w:r>
+        <w:t>it doesn’t show on the ws.</w:t>
+      </w:r>
+      <w:r>
+        <w:t xml:space="preserve"> It shd look like this:</w:t>
       </w:r>
     </w:p>
     <w:p/>
@@ -103,6 +466,141 @@
           <w:bCs/>
         </w:rPr>
       </w:pPr>
+    </w:p>
+    <w:p>
+      <w:pPr>
+        <w:rPr>
+          <w:b/>
+          <w:bCs/>
+        </w:rPr>
+      </w:pPr>
+    </w:p>
+    <w:p>
+      <w:pPr>
+        <w:rPr>
+          <w:b/>
+          <w:bCs/>
+        </w:rPr>
+      </w:pPr>
+    </w:p>
+    <w:p>
+      <w:pPr>
+        <w:rPr>
+          <w:b/>
+          <w:bCs/>
+        </w:rPr>
+      </w:pPr>
+    </w:p>
+    <w:p>
+      <w:r>
+        <w:t>Replace</w:t>
+      </w:r>
+      <w:r>
+        <w:rPr>
+          <w:b/>
+          <w:bCs/>
+        </w:rPr>
+        <w:t xml:space="preserve"> </w:t>
+      </w:r>
+      <w:r>
+        <w:rPr>
+          <w:b/>
+          <w:bCs/>
+        </w:rPr>
+        <w:t>Read the full </w:t>
+      </w:r>
+      <w:hyperlink r:id="rId10" w:tgtFrame="_blank" w:history="1">
+        <w:r>
+          <w:rPr>
+            <w:rStyle w:val="Hyperlink"/>
+            <w:b/>
+            <w:bCs/>
+          </w:rPr>
+          <w:t>NSF I-Corps Backstory.</w:t>
+        </w:r>
+      </w:hyperlink>
+      <w:r>
+        <w:rPr>
+          <w:b/>
+          <w:bCs/>
+        </w:rPr>
+        <w:t xml:space="preserve"> </w:t>
+      </w:r>
+      <w:r>
+        <w:t>with the updated “</w:t>
+      </w:r>
+      <w:r>
+        <w:t>2024-11-11 Supp Mat IV-H-3 CantoVario NSF Backstory</w:t>
+      </w:r>
+      <w:r>
+        <w:t>” in the GREEN folder.</w:t>
+      </w:r>
+    </w:p>
+    <w:p>
+      <w:r>
+        <w:t>Replace “this document” in “</w:t>
+      </w:r>
+      <w:r>
+        <w:t>Currently, CantoVario encompasses three related projects, as described in </w:t>
+      </w:r>
+      <w:hyperlink r:id="rId11" w:tgtFrame="_blank" w:history="1">
+        <w:r>
+          <w:rPr>
+            <w:rStyle w:val="Hyperlink"/>
+          </w:rPr>
+          <w:t>this document</w:t>
+        </w:r>
+      </w:hyperlink>
+      <w:r>
+        <w:t>,</w:t>
+      </w:r>
+      <w:r>
+        <w:t>” with “</w:t>
+      </w:r>
+      <w:r>
+        <w:t>2024-11-11 Supp Mat IV-H-4 CantoVario Projects</w:t>
+      </w:r>
+      <w:r>
+        <w:t>” in the GREEN folder.</w:t>
+      </w:r>
+    </w:p>
+    <w:p>
+      <w:r>
+        <w:t>Unfortunately, I’m again having the pb where changes saved on visual code with go live are not reflected on the website.</w:t>
+      </w:r>
+    </w:p>
+    <w:p/>
+    <w:p>
+      <w:pPr>
+        <w:rPr>
+          <w:b/>
+          <w:bCs/>
+        </w:rPr>
+      </w:pPr>
+    </w:p>
+    <w:p>
+      <w:pPr>
+        <w:rPr>
+          <w:b/>
+          <w:bCs/>
+        </w:rPr>
+      </w:pPr>
+    </w:p>
+    <w:p>
+      <w:pPr>
+        <w:rPr>
+          <w:b/>
+          <w:bCs/>
+        </w:rPr>
+      </w:pPr>
+    </w:p>
+    <w:p>
+      <w:pPr>
+        <w:rPr>
+          <w:b/>
+          <w:bCs/>
+        </w:rPr>
+      </w:pPr>
       <w:r>
         <w:rPr>
           <w:b/>
@@ -144,6 +642,7 @@
         <w:rPr>
           <w:noProof/>
         </w:rPr>
+        <w:lastRenderedPageBreak/>
         <w:drawing>
           <wp:inline distT="0" distB="0" distL="0" distR="0" wp14:anchorId="0E7283F5" wp14:editId="713ADFAE">
             <wp:extent cx="3905795" cy="847843"/>
@@ -160,7 +659,7 @@
                     <pic:cNvPicPr/>
                   </pic:nvPicPr>
                   <pic:blipFill>
-                    <a:blip r:embed="rId6"/>
+                    <a:blip r:embed="rId12"/>
                     <a:stretch>
                       <a:fillRect/>
                     </a:stretch>
@@ -202,7 +701,7 @@
                     <pic:cNvPicPr/>
                   </pic:nvPicPr>
                   <pic:blipFill>
-                    <a:blip r:embed="rId7"/>
+                    <a:blip r:embed="rId13"/>
                     <a:stretch>
                       <a:fillRect/>
                     </a:stretch>
@@ -244,7 +743,7 @@
                     <pic:cNvPicPr/>
                   </pic:nvPicPr>
                   <pic:blipFill>
-                    <a:blip r:embed="rId8"/>
+                    <a:blip r:embed="rId14"/>
                     <a:stretch>
                       <a:fillRect/>
                     </a:stretch>
@@ -270,7 +769,6 @@
         <w:rPr>
           <w:color w:val="FF0000"/>
         </w:rPr>
-        <w:lastRenderedPageBreak/>
         <w:t>Glitch</w:t>
       </w:r>
       <w:r>
@@ -288,7 +786,7 @@
       <w:r>
         <w:t>The scores for all these performances can be found </w:t>
       </w:r>
-      <w:hyperlink r:id="rId9" w:tgtFrame="_blank" w:history="1">
+      <w:hyperlink r:id="rId15" w:tgtFrame="_blank" w:history="1">
         <w:r>
           <w:rPr>
             <w:rStyle w:val="Hyperlink"/>
@@ -365,7 +863,7 @@
       <w:r>
         <w:t>:  when hit the link “</w:t>
       </w:r>
-      <w:hyperlink r:id="rId10" w:tgtFrame="_blank" w:history="1">
+      <w:hyperlink r:id="rId16" w:tgtFrame="_blank" w:history="1">
         <w:r>
           <w:rPr>
             <w:rStyle w:val="Hyperlink"/>
@@ -442,7 +940,7 @@
       <w:r>
         <w:t>(The specific re-orchestrations mentioned below are elaborated further in </w:t>
       </w:r>
-      <w:hyperlink r:id="rId11" w:tgtFrame="_blank" w:history="1">
+      <w:hyperlink r:id="rId17" w:tgtFrame="_blank" w:history="1">
         <w:r>
           <w:rPr>
             <w:rStyle w:val="Hyperlink"/>
@@ -496,7 +994,7 @@
       <w:r>
         <w:t xml:space="preserve"> when hit the link “</w:t>
       </w:r>
-      <w:hyperlink r:id="rId12" w:tgtFrame="_blank" w:history="1">
+      <w:hyperlink r:id="rId18" w:tgtFrame="_blank" w:history="1">
         <w:r>
           <w:rPr>
             <w:rStyle w:val="Hyperlink"/>
@@ -592,6 +1090,7 @@
     </w:p>
     <w:p>
       <w:r>
+        <w:lastRenderedPageBreak/>
         <w:t>Today I finished music-subpages:</w:t>
       </w:r>
     </w:p>
@@ -721,7 +1220,6 @@
         <w:rPr>
           <w:highlight w:val="yellow"/>
         </w:rPr>
-        <w:lastRenderedPageBreak/>
         <w:t>?’s for Suki:</w:t>
       </w:r>
       <w:r>
@@ -755,7 +1253,7 @@
                     <pic:cNvPicPr/>
                   </pic:nvPicPr>
                   <pic:blipFill>
-                    <a:blip r:embed="rId13"/>
+                    <a:blip r:embed="rId19"/>
                     <a:stretch>
                       <a:fillRect/>
                     </a:stretch>
@@ -802,7 +1300,7 @@
                     <pic:cNvPicPr/>
                   </pic:nvPicPr>
                   <pic:blipFill>
-                    <a:blip r:embed="rId14"/>
+                    <a:blip r:embed="rId20"/>
                     <a:stretch>
                       <a:fillRect/>
                     </a:stretch>

</xml_diff>